<commit_message>
Drobne poprawki i zmiana adresu email na testowy
</commit_message>
<xml_diff>
--- a/uruchamianie_aplikacji.docx
+++ b/uruchamianie_aplikacji.docx
@@ -86,96 +86,76 @@
     </w:p>
     <w:p>
       <w:pPr>
+        <w:pStyle w:val="Nagwek3"/>
+      </w:pPr>
+      <w:bookmarkStart w:id="2" w:name="_Toc187488639"/>
+      <w:r>
+        <w:t>Konfiguracja backendu</w:t>
+      </w:r>
+      <w:bookmarkEnd w:id="2"/>
+    </w:p>
+    <w:p>
+      <w:pPr>
+        <w:pStyle w:val="TekstNormalny"/>
+      </w:pPr>
+      <w:r>
+        <w:t xml:space="preserve">Na początku, należy w pliku </w:t>
+      </w:r>
+      <w:proofErr w:type="spellStart"/>
+      <w:r>
+        <w:rPr>
+          <w:i/>
+          <w:iCs/>
+        </w:rPr>
+        <w:t>application.properties</w:t>
+      </w:r>
+      <w:proofErr w:type="spellEnd"/>
+      <w:r>
+        <w:t xml:space="preserve"> podać kolejno parametry:</w:t>
+      </w:r>
+    </w:p>
+    <w:p>
+      <w:pPr>
         <w:pStyle w:val="Akapitzlist"/>
         <w:numPr>
           <w:ilvl w:val="0"/>
-          <w:numId w:val="2"/>
+          <w:numId w:val="3"/>
         </w:numPr>
       </w:pPr>
       <w:r>
-        <w:t>Zainstalowany python3 (Do uruchomienia Scrappera)</w:t>
-      </w:r>
-    </w:p>
-    <w:p>
-      <w:pPr>
-        <w:pStyle w:val="TekstNormalny"/>
-      </w:pPr>
-      <w:r>
-        <w:t>Przed uruchomieniem aplikacji należy wykonać parę kroków:</w:t>
-      </w:r>
-    </w:p>
-    <w:p>
-      <w:pPr>
-        <w:pStyle w:val="Nagwek3"/>
-      </w:pPr>
-      <w:bookmarkStart w:id="2" w:name="_Toc187488639"/>
-      <w:r>
-        <w:t>Konfiguracja backendu</w:t>
-      </w:r>
-      <w:bookmarkEnd w:id="2"/>
-    </w:p>
-    <w:p>
-      <w:pPr>
-        <w:pStyle w:val="TekstNormalny"/>
-      </w:pPr>
-      <w:r>
-        <w:t xml:space="preserve">Na początku, należy w pliku </w:t>
-      </w:r>
-      <w:proofErr w:type="spellStart"/>
-      <w:r>
-        <w:rPr>
-          <w:i/>
-          <w:iCs/>
-        </w:rPr>
-        <w:t>application.properties</w:t>
-      </w:r>
-      <w:proofErr w:type="spellEnd"/>
-      <w:r>
-        <w:t xml:space="preserve"> podać kolejno parametry:</w:t>
-      </w:r>
-    </w:p>
-    <w:p>
-      <w:pPr>
-        <w:pStyle w:val="TekstNormalny"/>
+        <w:t>Adres bazy</w:t>
+      </w:r>
+    </w:p>
+    <w:p>
+      <w:pPr>
+        <w:pStyle w:val="Akapitzlist"/>
         <w:numPr>
           <w:ilvl w:val="0"/>
-          <w:numId w:val="1"/>
+          <w:numId w:val="3"/>
         </w:numPr>
       </w:pPr>
       <w:r>
-        <w:t>Adres bazy</w:t>
-      </w:r>
-    </w:p>
-    <w:p>
-      <w:pPr>
-        <w:pStyle w:val="TekstNormalny"/>
+        <w:t>Nazwę bazy</w:t>
+      </w:r>
+    </w:p>
+    <w:p>
+      <w:pPr>
+        <w:pStyle w:val="Akapitzlist"/>
         <w:numPr>
           <w:ilvl w:val="0"/>
-          <w:numId w:val="1"/>
+          <w:numId w:val="3"/>
         </w:numPr>
       </w:pPr>
       <w:r>
-        <w:t>Nazwę bazy</w:t>
-      </w:r>
-    </w:p>
-    <w:p>
-      <w:pPr>
-        <w:pStyle w:val="TekstNormalny"/>
+        <w:t>Nazwę użytkownika</w:t>
+      </w:r>
+    </w:p>
+    <w:p>
+      <w:pPr>
+        <w:pStyle w:val="Akapitzlist"/>
         <w:numPr>
           <w:ilvl w:val="0"/>
-          <w:numId w:val="1"/>
-        </w:numPr>
-      </w:pPr>
-      <w:r>
-        <w:t>Nazwę użytkownika</w:t>
-      </w:r>
-    </w:p>
-    <w:p>
-      <w:pPr>
-        <w:pStyle w:val="TekstNormalny"/>
-        <w:numPr>
-          <w:ilvl w:val="0"/>
-          <w:numId w:val="1"/>
+          <w:numId w:val="3"/>
         </w:numPr>
       </w:pPr>
       <w:r>
@@ -235,18 +215,7 @@
       <w:r>
         <w:t xml:space="preserve">Rysunek </w:t>
       </w:r>
-      <w:fldSimple w:instr=" STYLEREF 2 \s ">
-        <w:r>
-          <w:rPr>
-            <w:noProof/>
-          </w:rPr>
-          <w:t>0</w:t>
-        </w:r>
-      </w:fldSimple>
-      <w:r>
-        <w:t>.</w:t>
-      </w:r>
-      <w:fldSimple w:instr=" SEQ Rysunek \* ARABIC \s 2 ">
+      <w:fldSimple w:instr=" SEQ Rysunek \* ARABIC ">
         <w:r>
           <w:rPr>
             <w:noProof/>
@@ -281,7 +250,7 @@
           <w:noProof/>
         </w:rPr>
         <w:drawing>
-          <wp:inline distT="0" distB="0" distL="0" distR="0" wp14:anchorId="2D3ADB56" wp14:editId="2E547E66">
+          <wp:inline distT="0" distB="0" distL="0" distR="0" wp14:anchorId="6A24786F" wp14:editId="6AC14507">
             <wp:extent cx="2475782" cy="720737"/>
             <wp:effectExtent l="0" t="0" r="1270" b="3175"/>
             <wp:docPr id="1519837391" name="Obraz 9"/>
@@ -337,18 +306,7 @@
       <w:r>
         <w:t xml:space="preserve">Rysunek </w:t>
       </w:r>
-      <w:fldSimple w:instr=" STYLEREF 2 \s ">
-        <w:r>
-          <w:rPr>
-            <w:noProof/>
-          </w:rPr>
-          <w:t>0</w:t>
-        </w:r>
-      </w:fldSimple>
-      <w:r>
-        <w:t>.</w:t>
-      </w:r>
-      <w:fldSimple w:instr=" SEQ Rysunek \* ARABIC \s 2 ">
+      <w:fldSimple w:instr=" SEQ Rysunek \* ARABIC ">
         <w:r>
           <w:rPr>
             <w:noProof/>
@@ -357,7 +315,10 @@
         </w:r>
       </w:fldSimple>
       <w:r>
-        <w:t xml:space="preserve"> Ustawienia maila</w:t>
+        <w:t xml:space="preserve"> </w:t>
+      </w:r>
+      <w:r>
+        <w:t>Ustawienia maila</w:t>
       </w:r>
     </w:p>
     <w:p>
@@ -423,18 +384,7 @@
       <w:r>
         <w:t xml:space="preserve">Rysunek </w:t>
       </w:r>
-      <w:fldSimple w:instr=" STYLEREF 2 \s ">
-        <w:r>
-          <w:rPr>
-            <w:noProof/>
-          </w:rPr>
-          <w:t>0</w:t>
-        </w:r>
-      </w:fldSimple>
-      <w:r>
-        <w:t>.</w:t>
-      </w:r>
-      <w:fldSimple w:instr=" SEQ Rysunek \* ARABIC \s 2 ">
+      <w:fldSimple w:instr=" SEQ Rysunek \* ARABIC ">
         <w:r>
           <w:rPr>
             <w:noProof/>
@@ -443,7 +393,10 @@
         </w:r>
       </w:fldSimple>
       <w:r>
-        <w:t xml:space="preserve"> Uruchomiona baza danych</w:t>
+        <w:t xml:space="preserve"> </w:t>
+      </w:r>
+      <w:r>
+        <w:t>Uruchomiona baza danych</w:t>
       </w:r>
     </w:p>
     <w:p>
@@ -512,7 +465,7 @@
       </w:r>
       <w:proofErr w:type="spellEnd"/>
       <w:r>
-        <w:t xml:space="preserve">. Jeśli ostatnia część nie jest potrzebna, można wykonać tą komendę bez argumentu lub zamieniając jego wartość na </w:t>
+        <w:t xml:space="preserve">. Jeśli ostatnia część nie jest potrzebna, można wykonać tą komendę bez argumentu lub zamieniając wartość na </w:t>
       </w:r>
       <w:proofErr w:type="spellStart"/>
       <w:r>
@@ -546,6 +499,12 @@
           <w:rFonts w:ascii="Courier New" w:hAnsi="Courier New" w:cs="Courier New"/>
         </w:rPr>
       </w:pPr>
+      <w:r>
+        <w:rPr>
+          <w:rFonts w:ascii="Courier New" w:hAnsi="Courier New" w:cs="Courier New"/>
+        </w:rPr>
+        <w:t>"</w:t>
+      </w:r>
       <w:proofErr w:type="spellStart"/>
       <w:r>
         <w:rPr>
@@ -601,9 +560,9 @@
           <w:noProof/>
         </w:rPr>
         <w:drawing>
-          <wp:inline distT="0" distB="0" distL="0" distR="0" wp14:anchorId="33349712" wp14:editId="03946489">
-            <wp:extent cx="4666890" cy="2802133"/>
-            <wp:effectExtent l="0" t="0" r="635" b="0"/>
+          <wp:inline distT="0" distB="0" distL="0" distR="0" wp14:anchorId="33349712" wp14:editId="2606752B">
+            <wp:extent cx="3419475" cy="2053149"/>
+            <wp:effectExtent l="0" t="0" r="0" b="4445"/>
             <wp:docPr id="1328544528" name="Obraz 1"/>
             <wp:cNvGraphicFramePr>
               <a:graphicFrameLocks xmlns:a="http://schemas.openxmlformats.org/drawingml/2006/main" noChangeAspect="1"/>
@@ -624,7 +583,7 @@
                   <pic:spPr>
                     <a:xfrm>
                       <a:off x="0" y="0"/>
-                      <a:ext cx="4670770" cy="2804462"/>
+                      <a:ext cx="3431622" cy="2060443"/>
                     </a:xfrm>
                     <a:prstGeom prst="rect">
                       <a:avLst/>
@@ -644,18 +603,7 @@
       <w:r>
         <w:t xml:space="preserve">Rysunek </w:t>
       </w:r>
-      <w:fldSimple w:instr=" STYLEREF 2 \s ">
-        <w:r>
-          <w:rPr>
-            <w:noProof/>
-          </w:rPr>
-          <w:t>0</w:t>
-        </w:r>
-      </w:fldSimple>
-      <w:r>
-        <w:t>.</w:t>
-      </w:r>
-      <w:fldSimple w:instr=" SEQ Rysunek \* ARABIC \s 2 ">
+      <w:fldSimple w:instr=" SEQ Rysunek \* ARABIC ">
         <w:r>
           <w:rPr>
             <w:noProof/>
@@ -664,10 +612,7 @@
         </w:r>
       </w:fldSimple>
       <w:r>
-        <w:t xml:space="preserve"> </w:t>
-      </w:r>
-      <w:r>
-        <w:t>Widok Swaggera</w:t>
+        <w:t xml:space="preserve"> Widok Swaggera</w:t>
       </w:r>
     </w:p>
     <w:p/>
@@ -676,16 +621,16 @@
         <w:pStyle w:val="TekstNormalny"/>
       </w:pPr>
       <w:r>
+        <w:t>W tym adresie jest pokazana dokumentacja OpenApi dla Spring Security. Zawiera ona wszystkie endpointy, ich parametry, requesty i przykładowe odpowiedzi. Jest ona szczególnie ważna do komunikacji z frontendem.</w:t>
+      </w:r>
+    </w:p>
+    <w:p>
+      <w:pPr>
+        <w:pStyle w:val="Nagwek3"/>
+      </w:pPr>
+      <w:bookmarkStart w:id="3" w:name="_Toc187488640"/>
+      <w:r>
         <w:lastRenderedPageBreak/>
-        <w:t>W tym adresie jest pokazana dokumentacja OpenApi dla Spring Security. Zawiera ona wszystkie endpointy, ich parametry, requesty i przykładowe odpowiedzi. Jest ona szczególnie ważna do komunikacji z frontendem.</w:t>
-      </w:r>
-    </w:p>
-    <w:p>
-      <w:pPr>
-        <w:pStyle w:val="Nagwek3"/>
-      </w:pPr>
-      <w:bookmarkStart w:id="3" w:name="_Toc187488640"/>
-      <w:r>
         <w:t>Konfiguracja frontendu</w:t>
       </w:r>
       <w:bookmarkEnd w:id="3"/>
@@ -695,7 +640,24 @@
         <w:pStyle w:val="TekstNormalny"/>
       </w:pPr>
       <w:r>
-        <w:t xml:space="preserve">Przejdź do folderu </w:t>
+        <w:t xml:space="preserve">Aby skonfigurować </w:t>
+      </w:r>
+      <w:proofErr w:type="spellStart"/>
+      <w:r>
+        <w:t>frontend</w:t>
+      </w:r>
+      <w:proofErr w:type="spellEnd"/>
+      <w:r>
+        <w:t>, należy p</w:t>
+      </w:r>
+      <w:r>
+        <w:t>rzej</w:t>
+      </w:r>
+      <w:r>
+        <w:t>ść</w:t>
+      </w:r>
+      <w:r>
+        <w:t xml:space="preserve"> do folderu </w:t>
       </w:r>
       <w:r>
         <w:rPr>
@@ -721,57 +683,71 @@
         <w:t xml:space="preserve"> </w:t>
       </w:r>
       <w:r>
-        <w:t>i zainstaluj wymagane pakiety do frontendu, wykonując komendę:</w:t>
-      </w:r>
-    </w:p>
-    <w:p>
-      <w:pPr>
-        <w:pStyle w:val="TekstNormalny"/>
+        <w:t>i zainstal</w:t>
+      </w:r>
+      <w:r>
+        <w:t>ować</w:t>
+      </w:r>
+      <w:r>
+        <w:t xml:space="preserve"> wymagane pakiety </w:t>
+      </w:r>
+      <w:r>
+        <w:t>w</w:t>
+      </w:r>
+      <w:r>
+        <w:t>ykonując komendę</w:t>
+      </w:r>
+      <w:r>
+        <w:t xml:space="preserve"> „</w:t>
+      </w:r>
+      <w:proofErr w:type="spellStart"/>
+      <w:r>
         <w:rPr>
           <w:rFonts w:ascii="Courier New" w:hAnsi="Courier New" w:cs="Courier New"/>
         </w:rPr>
-      </w:pPr>
-      <w:r>
-        <w:t xml:space="preserve"> </w:t>
-      </w:r>
-      <w:proofErr w:type="spellStart"/>
+        <w:t>npm</w:t>
+      </w:r>
+      <w:proofErr w:type="spellEnd"/>
       <w:r>
         <w:rPr>
           <w:rFonts w:ascii="Courier New" w:hAnsi="Courier New" w:cs="Courier New"/>
         </w:rPr>
-        <w:t>npm</w:t>
-      </w:r>
-      <w:proofErr w:type="spellEnd"/>
+        <w:t xml:space="preserve"> i</w:t>
+      </w:r>
       <w:r>
         <w:rPr>
           <w:rFonts w:ascii="Courier New" w:hAnsi="Courier New" w:cs="Courier New"/>
         </w:rPr>
-        <w:t xml:space="preserve"> i</w:t>
-      </w:r>
-    </w:p>
-    <w:p>
-      <w:pPr>
-        <w:pStyle w:val="TekstNormalny"/>
-      </w:pPr>
-      <w:r>
-        <w:t>Po zainstalowaniu pakietów, możesz uruchomić serwer na frontendzie używając jednej z tych komend:</w:t>
-      </w:r>
-    </w:p>
-    <w:p>
-      <w:pPr>
-        <w:pStyle w:val="TekstNormalny"/>
-        <w:jc w:val="center"/>
+        <w:t>”</w:t>
+      </w:r>
+      <w:r>
+        <w:t xml:space="preserve">. </w:t>
+      </w:r>
+      <w:r>
+        <w:t xml:space="preserve">Po zainstalowaniu pakietów, </w:t>
+      </w:r>
+      <w:r>
+        <w:t xml:space="preserve">można </w:t>
+      </w:r>
+      <w:r>
+        <w:t xml:space="preserve">uruchomić serwer na frontendzie używając </w:t>
+      </w:r>
+      <w:r>
+        <w:t xml:space="preserve"> „</w:t>
+      </w:r>
+      <w:r>
         <w:rPr>
           <w:rFonts w:ascii="Courier New" w:hAnsi="Courier New" w:cs="Courier New"/>
           <w:lang w:val="en-US"/>
         </w:rPr>
-      </w:pPr>
+        <w:t>ng serve</w:t>
+      </w:r>
       <w:r>
         <w:rPr>
           <w:rFonts w:ascii="Courier New" w:hAnsi="Courier New" w:cs="Courier New"/>
           <w:lang w:val="en-US"/>
         </w:rPr>
-        <w:t>ng serve</w:t>
+        <w:t>”</w:t>
       </w:r>
       <w:r>
         <w:rPr>
@@ -793,35 +769,45 @@
         </w:rPr>
         <w:t xml:space="preserve"> </w:t>
       </w:r>
-      <w:proofErr w:type="spellStart"/>
       <w:r>
         <w:rPr>
           <w:rFonts w:ascii="Courier New" w:hAnsi="Courier New" w:cs="Courier New"/>
           <w:lang w:val="en-US"/>
         </w:rPr>
-        <w:t>npm</w:t>
-      </w:r>
-      <w:proofErr w:type="spellEnd"/>
+        <w:t>“</w:t>
+      </w:r>
+      <w:proofErr w:type="spellStart"/>
       <w:r>
         <w:rPr>
           <w:rFonts w:ascii="Courier New" w:hAnsi="Courier New" w:cs="Courier New"/>
           <w:lang w:val="en-US"/>
         </w:rPr>
+        <w:t>npm</w:t>
+      </w:r>
+      <w:proofErr w:type="spellEnd"/>
+      <w:r>
+        <w:rPr>
+          <w:rFonts w:ascii="Courier New" w:hAnsi="Courier New" w:cs="Courier New"/>
+          <w:lang w:val="en-US"/>
+        </w:rPr>
         <w:t xml:space="preserve"> run start</w:t>
       </w:r>
-    </w:p>
-    <w:p>
-      <w:pPr>
-        <w:pStyle w:val="TekstNormalny"/>
-      </w:pPr>
-      <w:r>
-        <w:t>Po uruchomieniu serwera, należy przejść pod ten adres:</w:t>
-      </w:r>
-    </w:p>
-    <w:p>
-      <w:pPr>
-        <w:pStyle w:val="TekstNormalny"/>
-      </w:pPr>
+      <w:r>
+        <w:rPr>
+          <w:rFonts w:ascii="Courier New" w:hAnsi="Courier New" w:cs="Courier New"/>
+          <w:lang w:val="en-US"/>
+        </w:rPr>
+        <w:t>”</w:t>
+      </w:r>
+      <w:r>
+        <w:t>. Po uruchomieniu serwera, należy przejść pod adres</w:t>
+      </w:r>
+      <w:r>
+        <w:t>:</w:t>
+      </w:r>
+      <w:r>
+        <w:t xml:space="preserve"> </w:t>
+      </w:r>
       <w:hyperlink r:id="rId10" w:history="1">
         <w:r>
           <w:rPr>
@@ -841,9 +827,9 @@
           <w:noProof/>
         </w:rPr>
         <w:drawing>
-          <wp:inline distT="0" distB="0" distL="0" distR="0" wp14:anchorId="6EE18AD2" wp14:editId="5EEC67BC">
-            <wp:extent cx="4002657" cy="3041856"/>
-            <wp:effectExtent l="0" t="0" r="0" b="6350"/>
+          <wp:inline distT="0" distB="0" distL="0" distR="0" wp14:anchorId="6EE18AD2" wp14:editId="512DF29D">
+            <wp:extent cx="3371850" cy="2562468"/>
+            <wp:effectExtent l="0" t="0" r="0" b="9525"/>
             <wp:docPr id="1731118600" name="Obraz 1"/>
             <wp:cNvGraphicFramePr>
               <a:graphicFrameLocks xmlns:a="http://schemas.openxmlformats.org/drawingml/2006/main" noChangeAspect="1"/>
@@ -870,7 +856,7 @@
                   <pic:spPr>
                     <a:xfrm>
                       <a:off x="0" y="0"/>
-                      <a:ext cx="4003873" cy="3042780"/>
+                      <a:ext cx="3375016" cy="2564874"/>
                     </a:xfrm>
                     <a:prstGeom prst="rect">
                       <a:avLst/>
@@ -890,18 +876,7 @@
       <w:r>
         <w:t xml:space="preserve">Rysunek </w:t>
       </w:r>
-      <w:fldSimple w:instr=" STYLEREF 2 \s ">
-        <w:r>
-          <w:rPr>
-            <w:noProof/>
-          </w:rPr>
-          <w:t>0</w:t>
-        </w:r>
-      </w:fldSimple>
-      <w:r>
-        <w:t>.</w:t>
-      </w:r>
-      <w:fldSimple w:instr=" SEQ Rysunek \* ARABIC \s 2 ">
+      <w:fldSimple w:instr=" SEQ Rysunek \* ARABIC ">
         <w:r>
           <w:rPr>
             <w:noProof/>
@@ -927,26 +902,10 @@
     </w:p>
     <w:p>
       <w:pPr>
-        <w:jc w:val="left"/>
-        <w:rPr>
-          <w:rFonts w:asciiTheme="majorHAnsi" w:eastAsiaTheme="majorEastAsia" w:hAnsiTheme="majorHAnsi" w:cstheme="majorBidi"/>
-          <w:b/>
-          <w:color w:val="0A2F40" w:themeColor="accent1" w:themeShade="7F"/>
-          <w:sz w:val="28"/>
-          <w:szCs w:val="24"/>
-        </w:rPr>
-      </w:pPr>
-      <w:r>
-        <w:br w:type="page"/>
-      </w:r>
-    </w:p>
-    <w:p>
-      <w:pPr>
         <w:pStyle w:val="Nagwek3"/>
       </w:pPr>
       <w:bookmarkStart w:id="4" w:name="_Toc187488641"/>
       <w:r>
-        <w:lastRenderedPageBreak/>
         <w:t>Aktualizacja danych pomiędzy backendem a frontendem(dać do Przedstawienie aplikacji)</w:t>
       </w:r>
       <w:bookmarkEnd w:id="4"/>
@@ -1019,9 +978,9 @@
           <w:noProof/>
         </w:rPr>
         <w:drawing>
-          <wp:inline distT="0" distB="0" distL="0" distR="0" wp14:anchorId="1C7620DE" wp14:editId="7AD7A3BC">
-            <wp:extent cx="5039360" cy="638810"/>
-            <wp:effectExtent l="0" t="0" r="8890" b="8890"/>
+          <wp:inline distT="0" distB="0" distL="0" distR="0" wp14:anchorId="1C7620DE" wp14:editId="52664FAD">
+            <wp:extent cx="4382135" cy="555497"/>
+            <wp:effectExtent l="0" t="0" r="0" b="0"/>
             <wp:docPr id="36370424" name="Obraz 1"/>
             <wp:cNvGraphicFramePr>
               <a:graphicFrameLocks xmlns:a="http://schemas.openxmlformats.org/drawingml/2006/main" noChangeAspect="1"/>
@@ -1042,7 +1001,7 @@
                   <pic:spPr>
                     <a:xfrm>
                       <a:off x="0" y="0"/>
-                      <a:ext cx="5039360" cy="638810"/>
+                      <a:ext cx="4412747" cy="559378"/>
                     </a:xfrm>
                     <a:prstGeom prst="rect">
                       <a:avLst/>
@@ -1062,18 +1021,7 @@
       <w:r>
         <w:t xml:space="preserve">Rysunek </w:t>
       </w:r>
-      <w:fldSimple w:instr=" STYLEREF 2 \s ">
-        <w:r>
-          <w:rPr>
-            <w:noProof/>
-          </w:rPr>
-          <w:t>0</w:t>
-        </w:r>
-      </w:fldSimple>
-      <w:r>
-        <w:t>.</w:t>
-      </w:r>
-      <w:fldSimple w:instr=" SEQ Rysunek \* ARABIC \s 2 ">
+      <w:fldSimple w:instr=" SEQ Rysunek \* ARABIC ">
         <w:r>
           <w:rPr>
             <w:noProof/>
@@ -1098,21 +1046,115 @@
         <w:pStyle w:val="TekstNormalny"/>
       </w:pPr>
       <w:r>
-        <w:t>Ten adres zwraca JSON zawierający informacje o dokumentacji OpenApi. Należy zastosować formatowanie stylistyczne i skopiować go CTRL + A:</w:t>
-      </w:r>
-    </w:p>
-    <w:p>
-      <w:pPr>
+        <w:t>Ten adres zwraca JSON zawierający informacje o dokumentacji OpenApi. Należy skopiować go CTRL + A</w:t>
+      </w:r>
+      <w:r>
+        <w:t>, a n</w:t>
+      </w:r>
+      <w:r>
+        <w:t xml:space="preserve">astępnie przejść do pliku na frontendzie pod ścieżką </w:t>
+      </w:r>
+      <w:r>
+        <w:rPr>
+          <w:i/>
+          <w:iCs/>
+        </w:rPr>
+        <w:t>yukka-</w:t>
+      </w:r>
+      <w:proofErr w:type="spellStart"/>
+      <w:r>
+        <w:rPr>
+          <w:i/>
+          <w:iCs/>
+        </w:rPr>
+        <w:t>ui</w:t>
+      </w:r>
+      <w:proofErr w:type="spellEnd"/>
+      <w:r>
+        <w:rPr>
+          <w:i/>
+          <w:iCs/>
+        </w:rPr>
+        <w:t>/</w:t>
+      </w:r>
+      <w:proofErr w:type="spellStart"/>
+      <w:r>
+        <w:rPr>
+          <w:i/>
+          <w:iCs/>
+        </w:rPr>
+        <w:t>src</w:t>
+      </w:r>
+      <w:proofErr w:type="spellEnd"/>
+      <w:r>
+        <w:rPr>
+          <w:i/>
+          <w:iCs/>
+        </w:rPr>
+        <w:t>/</w:t>
+      </w:r>
+      <w:proofErr w:type="spellStart"/>
+      <w:r>
+        <w:rPr>
+          <w:i/>
+          <w:iCs/>
+        </w:rPr>
+        <w:t>app</w:t>
+      </w:r>
+      <w:proofErr w:type="spellEnd"/>
+      <w:r>
+        <w:rPr>
+          <w:i/>
+          <w:iCs/>
+        </w:rPr>
+        <w:t>/</w:t>
+      </w:r>
+      <w:proofErr w:type="spellStart"/>
+      <w:r>
+        <w:rPr>
+          <w:i/>
+          <w:iCs/>
+        </w:rPr>
+        <w:t>openApi</w:t>
+      </w:r>
+      <w:proofErr w:type="spellEnd"/>
+      <w:r>
+        <w:rPr>
+          <w:i/>
+          <w:iCs/>
+        </w:rPr>
+        <w:t>/</w:t>
+      </w:r>
+      <w:proofErr w:type="spellStart"/>
+      <w:r>
+        <w:rPr>
+          <w:i/>
+          <w:iCs/>
+        </w:rPr>
+        <w:t>openApi.json</w:t>
+      </w:r>
+      <w:proofErr w:type="spellEnd"/>
+      <w:r>
+        <w:t xml:space="preserve"> i wkleić zawartość</w:t>
+      </w:r>
+      <w:r>
+        <w:t>:</w:t>
+      </w:r>
+    </w:p>
+    <w:p>
+      <w:pPr>
+        <w:keepNext/>
         <w:jc w:val="center"/>
       </w:pPr>
       <w:r>
         <w:rPr>
           <w:noProof/>
         </w:rPr>
+        <w:lastRenderedPageBreak/>
         <w:drawing>
-          <wp:inline distT="0" distB="0" distL="0" distR="0" wp14:anchorId="3DB16140" wp14:editId="58ECBB20">
-            <wp:extent cx="2743200" cy="4296069"/>
-            <wp:effectExtent l="0" t="0" r="0" b="9525"/>
+          <wp:inline distT="0" distB="0" distL="0" distR="0" wp14:anchorId="3DB16140" wp14:editId="76FFDF7F">
+            <wp:extent cx="2476500" cy="3621633"/>
+            <wp:effectExtent l="0" t="0" r="0" b="0"/>
             <wp:docPr id="1542372569" name="Obraz 1"/>
             <wp:cNvGraphicFramePr>
               <a:graphicFrameLocks xmlns:a="http://schemas.openxmlformats.org/drawingml/2006/main" noChangeAspect="1"/>
@@ -1121,11 +1163,17 @@
               <a:graphicData uri="http://schemas.openxmlformats.org/drawingml/2006/picture">
                 <pic:pic xmlns:pic="http://schemas.openxmlformats.org/drawingml/2006/picture">
                   <pic:nvPicPr>
-                    <pic:cNvPr id="1542372569" name=""/>
+                    <pic:cNvPr id="1542372569" name="Obraz 1"/>
                     <pic:cNvPicPr/>
                   </pic:nvPicPr>
                   <pic:blipFill>
-                    <a:blip r:embed="rId15"/>
+                    <a:blip r:embed="rId15" cstate="print">
+                      <a:extLst>
+                        <a:ext uri="{28A0092B-C50C-407E-A947-70E740481C1C}">
+                          <a14:useLocalDpi xmlns:a14="http://schemas.microsoft.com/office/drawing/2010/main" val="0"/>
+                        </a:ext>
+                      </a:extLst>
+                    </a:blip>
                     <a:stretch>
                       <a:fillRect/>
                     </a:stretch>
@@ -1133,7 +1181,7 @@
                   <pic:spPr>
                     <a:xfrm>
                       <a:off x="0" y="0"/>
-                      <a:ext cx="2747880" cy="4303399"/>
+                      <a:ext cx="2477665" cy="3623336"/>
                     </a:xfrm>
                     <a:prstGeom prst="rect">
                       <a:avLst/>
@@ -1148,161 +1196,12 @@
     </w:p>
     <w:p>
       <w:pPr>
-        <w:pStyle w:val="TekstNormalny"/>
-      </w:pPr>
-      <w:r>
-        <w:t xml:space="preserve">Następnie należy przejść do pliku na frontendzie pod ścieżką </w:t>
-      </w:r>
-      <w:r>
-        <w:rPr>
-          <w:i/>
-          <w:iCs/>
-        </w:rPr>
-        <w:t>yukka-</w:t>
-      </w:r>
-      <w:proofErr w:type="spellStart"/>
-      <w:r>
-        <w:rPr>
-          <w:i/>
-          <w:iCs/>
-        </w:rPr>
-        <w:t>ui</w:t>
-      </w:r>
-      <w:proofErr w:type="spellEnd"/>
-      <w:r>
-        <w:rPr>
-          <w:i/>
-          <w:iCs/>
-        </w:rPr>
-        <w:t>/</w:t>
-      </w:r>
-      <w:proofErr w:type="spellStart"/>
-      <w:r>
-        <w:rPr>
-          <w:i/>
-          <w:iCs/>
-        </w:rPr>
-        <w:t>src</w:t>
-      </w:r>
-      <w:proofErr w:type="spellEnd"/>
-      <w:r>
-        <w:rPr>
-          <w:i/>
-          <w:iCs/>
-        </w:rPr>
-        <w:t>/</w:t>
-      </w:r>
-      <w:proofErr w:type="spellStart"/>
-      <w:r>
-        <w:rPr>
-          <w:i/>
-          <w:iCs/>
-        </w:rPr>
-        <w:t>app</w:t>
-      </w:r>
-      <w:proofErr w:type="spellEnd"/>
-      <w:r>
-        <w:rPr>
-          <w:i/>
-          <w:iCs/>
-        </w:rPr>
-        <w:t>/</w:t>
-      </w:r>
-      <w:proofErr w:type="spellStart"/>
-      <w:r>
-        <w:rPr>
-          <w:i/>
-          <w:iCs/>
-        </w:rPr>
-        <w:t>openApi</w:t>
-      </w:r>
-      <w:proofErr w:type="spellEnd"/>
-      <w:r>
-        <w:rPr>
-          <w:i/>
-          <w:iCs/>
-        </w:rPr>
-        <w:t>/</w:t>
-      </w:r>
-      <w:proofErr w:type="spellStart"/>
-      <w:r>
-        <w:rPr>
-          <w:i/>
-          <w:iCs/>
-        </w:rPr>
-        <w:t>openApi.json</w:t>
-      </w:r>
-      <w:proofErr w:type="spellEnd"/>
-      <w:r>
-        <w:t xml:space="preserve"> i wkleić zawartość:</w:t>
-      </w:r>
-    </w:p>
-    <w:p>
-      <w:pPr>
-        <w:keepNext/>
-        <w:jc w:val="center"/>
-      </w:pPr>
-      <w:r>
-        <w:rPr>
-          <w:noProof/>
-        </w:rPr>
-        <w:lastRenderedPageBreak/>
-        <w:drawing>
-          <wp:inline distT="0" distB="0" distL="0" distR="0" wp14:anchorId="0CD3A387" wp14:editId="2E3530E9">
-            <wp:extent cx="2786332" cy="2176119"/>
-            <wp:effectExtent l="0" t="0" r="0" b="0"/>
-            <wp:docPr id="553973999" name="Obraz 1"/>
-            <wp:cNvGraphicFramePr>
-              <a:graphicFrameLocks xmlns:a="http://schemas.openxmlformats.org/drawingml/2006/main" noChangeAspect="1"/>
-            </wp:cNvGraphicFramePr>
-            <a:graphic xmlns:a="http://schemas.openxmlformats.org/drawingml/2006/main">
-              <a:graphicData uri="http://schemas.openxmlformats.org/drawingml/2006/picture">
-                <pic:pic xmlns:pic="http://schemas.openxmlformats.org/drawingml/2006/picture">
-                  <pic:nvPicPr>
-                    <pic:cNvPr id="553973999" name=""/>
-                    <pic:cNvPicPr/>
-                  </pic:nvPicPr>
-                  <pic:blipFill>
-                    <a:blip r:embed="rId16"/>
-                    <a:stretch>
-                      <a:fillRect/>
-                    </a:stretch>
-                  </pic:blipFill>
-                  <pic:spPr>
-                    <a:xfrm>
-                      <a:off x="0" y="0"/>
-                      <a:ext cx="2791912" cy="2180477"/>
-                    </a:xfrm>
-                    <a:prstGeom prst="rect">
-                      <a:avLst/>
-                    </a:prstGeom>
-                  </pic:spPr>
-                </pic:pic>
-              </a:graphicData>
-            </a:graphic>
-          </wp:inline>
-        </w:drawing>
-      </w:r>
-    </w:p>
-    <w:p>
-      <w:pPr>
         <w:pStyle w:val="Legenda"/>
       </w:pPr>
       <w:r>
         <w:t xml:space="preserve">Rysunek </w:t>
       </w:r>
-      <w:fldSimple w:instr=" STYLEREF 2 \s ">
-        <w:r>
-          <w:rPr>
-            <w:noProof/>
-          </w:rPr>
-          <w:t>0</w:t>
-        </w:r>
-      </w:fldSimple>
-      <w:r>
-        <w:t>.</w:t>
-      </w:r>
-      <w:fldSimple w:instr=" SEQ Rysunek \* ARABIC \s 2 ">
+      <w:fldSimple w:instr=" SEQ Rysunek \* ARABIC ">
         <w:r>
           <w:rPr>
             <w:noProof/>
@@ -1311,16 +1210,14 @@
         </w:r>
       </w:fldSimple>
       <w:r>
-        <w:t xml:space="preserve"> </w:t>
-      </w:r>
-      <w:r>
-        <w:t xml:space="preserve">Fragment pliku </w:t>
-      </w:r>
-      <w:proofErr w:type="spellStart"/>
-      <w:r>
-        <w:t>openApi.json</w:t>
-      </w:r>
-      <w:proofErr w:type="spellEnd"/>
+        <w:t xml:space="preserve"> JSON OpenApi</w:t>
+      </w:r>
+    </w:p>
+    <w:p>
+      <w:pPr>
+        <w:keepNext/>
+        <w:jc w:val="center"/>
+      </w:pPr>
     </w:p>
     <w:p>
       <w:pPr>
@@ -1526,16 +1423,16 @@
     </w:lvl>
   </w:abstractNum>
   <w:abstractNum w:abstractNumId="1" w15:restartNumberingAfterBreak="0">
-    <w:nsid w:val="689B49EA"/>
+    <w:nsid w:val="47553858"/>
     <w:multiLevelType w:val="hybridMultilevel"/>
-    <w:tmpl w:val="A622F326"/>
+    <w:tmpl w:val="7D4419C4"/>
     <w:lvl w:ilvl="0" w:tplc="04150001">
       <w:start w:val="1"/>
       <w:numFmt w:val="bullet"/>
       <w:lvlText w:val=""/>
       <w:lvlJc w:val="left"/>
       <w:pPr>
-        <w:ind w:left="1428" w:hanging="360"/>
+        <w:ind w:left="720" w:hanging="360"/>
       </w:pPr>
       <w:rPr>
         <w:rFonts w:ascii="Symbol" w:hAnsi="Symbol" w:hint="default"/>
@@ -1547,7 +1444,7 @@
       <w:lvlText w:val="o"/>
       <w:lvlJc w:val="left"/>
       <w:pPr>
-        <w:ind w:left="2148" w:hanging="360"/>
+        <w:ind w:left="1440" w:hanging="360"/>
       </w:pPr>
       <w:rPr>
         <w:rFonts w:ascii="Courier New" w:hAnsi="Courier New" w:cs="Courier New" w:hint="default"/>
@@ -1559,7 +1456,7 @@
       <w:lvlText w:val=""/>
       <w:lvlJc w:val="left"/>
       <w:pPr>
-        <w:ind w:left="2868" w:hanging="360"/>
+        <w:ind w:left="2160" w:hanging="360"/>
       </w:pPr>
       <w:rPr>
         <w:rFonts w:ascii="Wingdings" w:hAnsi="Wingdings" w:hint="default"/>
@@ -1571,7 +1468,7 @@
       <w:lvlText w:val=""/>
       <w:lvlJc w:val="left"/>
       <w:pPr>
-        <w:ind w:left="3588" w:hanging="360"/>
+        <w:ind w:left="2880" w:hanging="360"/>
       </w:pPr>
       <w:rPr>
         <w:rFonts w:ascii="Symbol" w:hAnsi="Symbol" w:hint="default"/>
@@ -1583,7 +1480,7 @@
       <w:lvlText w:val="o"/>
       <w:lvlJc w:val="left"/>
       <w:pPr>
-        <w:ind w:left="4308" w:hanging="360"/>
+        <w:ind w:left="3600" w:hanging="360"/>
       </w:pPr>
       <w:rPr>
         <w:rFonts w:ascii="Courier New" w:hAnsi="Courier New" w:cs="Courier New" w:hint="default"/>
@@ -1595,7 +1492,7 @@
       <w:lvlText w:val=""/>
       <w:lvlJc w:val="left"/>
       <w:pPr>
-        <w:ind w:left="5028" w:hanging="360"/>
+        <w:ind w:left="4320" w:hanging="360"/>
       </w:pPr>
       <w:rPr>
         <w:rFonts w:ascii="Wingdings" w:hAnsi="Wingdings" w:hint="default"/>
@@ -1607,7 +1504,7 @@
       <w:lvlText w:val=""/>
       <w:lvlJc w:val="left"/>
       <w:pPr>
-        <w:ind w:left="5748" w:hanging="360"/>
+        <w:ind w:left="5040" w:hanging="360"/>
       </w:pPr>
       <w:rPr>
         <w:rFonts w:ascii="Symbol" w:hAnsi="Symbol" w:hint="default"/>
@@ -1619,7 +1516,7 @@
       <w:lvlText w:val="o"/>
       <w:lvlJc w:val="left"/>
       <w:pPr>
-        <w:ind w:left="6468" w:hanging="360"/>
+        <w:ind w:left="5760" w:hanging="360"/>
       </w:pPr>
       <w:rPr>
         <w:rFonts w:ascii="Courier New" w:hAnsi="Courier New" w:cs="Courier New" w:hint="default"/>
@@ -1631,6 +1528,119 @@
       <w:lvlText w:val=""/>
       <w:lvlJc w:val="left"/>
       <w:pPr>
+        <w:ind w:left="6480" w:hanging="360"/>
+      </w:pPr>
+      <w:rPr>
+        <w:rFonts w:ascii="Wingdings" w:hAnsi="Wingdings" w:hint="default"/>
+      </w:rPr>
+    </w:lvl>
+  </w:abstractNum>
+  <w:abstractNum w:abstractNumId="2" w15:restartNumberingAfterBreak="0">
+    <w:nsid w:val="689B49EA"/>
+    <w:multiLevelType w:val="hybridMultilevel"/>
+    <w:tmpl w:val="A622F326"/>
+    <w:lvl w:ilvl="0" w:tplc="04150001">
+      <w:start w:val="1"/>
+      <w:numFmt w:val="bullet"/>
+      <w:lvlText w:val=""/>
+      <w:lvlJc w:val="left"/>
+      <w:pPr>
+        <w:ind w:left="1428" w:hanging="360"/>
+      </w:pPr>
+      <w:rPr>
+        <w:rFonts w:ascii="Symbol" w:hAnsi="Symbol" w:hint="default"/>
+      </w:rPr>
+    </w:lvl>
+    <w:lvl w:ilvl="1" w:tplc="04150003" w:tentative="1">
+      <w:start w:val="1"/>
+      <w:numFmt w:val="bullet"/>
+      <w:lvlText w:val="o"/>
+      <w:lvlJc w:val="left"/>
+      <w:pPr>
+        <w:ind w:left="2148" w:hanging="360"/>
+      </w:pPr>
+      <w:rPr>
+        <w:rFonts w:ascii="Courier New" w:hAnsi="Courier New" w:cs="Courier New" w:hint="default"/>
+      </w:rPr>
+    </w:lvl>
+    <w:lvl w:ilvl="2" w:tplc="04150005" w:tentative="1">
+      <w:start w:val="1"/>
+      <w:numFmt w:val="bullet"/>
+      <w:lvlText w:val=""/>
+      <w:lvlJc w:val="left"/>
+      <w:pPr>
+        <w:ind w:left="2868" w:hanging="360"/>
+      </w:pPr>
+      <w:rPr>
+        <w:rFonts w:ascii="Wingdings" w:hAnsi="Wingdings" w:hint="default"/>
+      </w:rPr>
+    </w:lvl>
+    <w:lvl w:ilvl="3" w:tplc="04150001" w:tentative="1">
+      <w:start w:val="1"/>
+      <w:numFmt w:val="bullet"/>
+      <w:lvlText w:val=""/>
+      <w:lvlJc w:val="left"/>
+      <w:pPr>
+        <w:ind w:left="3588" w:hanging="360"/>
+      </w:pPr>
+      <w:rPr>
+        <w:rFonts w:ascii="Symbol" w:hAnsi="Symbol" w:hint="default"/>
+      </w:rPr>
+    </w:lvl>
+    <w:lvl w:ilvl="4" w:tplc="04150003" w:tentative="1">
+      <w:start w:val="1"/>
+      <w:numFmt w:val="bullet"/>
+      <w:lvlText w:val="o"/>
+      <w:lvlJc w:val="left"/>
+      <w:pPr>
+        <w:ind w:left="4308" w:hanging="360"/>
+      </w:pPr>
+      <w:rPr>
+        <w:rFonts w:ascii="Courier New" w:hAnsi="Courier New" w:cs="Courier New" w:hint="default"/>
+      </w:rPr>
+    </w:lvl>
+    <w:lvl w:ilvl="5" w:tplc="04150005" w:tentative="1">
+      <w:start w:val="1"/>
+      <w:numFmt w:val="bullet"/>
+      <w:lvlText w:val=""/>
+      <w:lvlJc w:val="left"/>
+      <w:pPr>
+        <w:ind w:left="5028" w:hanging="360"/>
+      </w:pPr>
+      <w:rPr>
+        <w:rFonts w:ascii="Wingdings" w:hAnsi="Wingdings" w:hint="default"/>
+      </w:rPr>
+    </w:lvl>
+    <w:lvl w:ilvl="6" w:tplc="04150001" w:tentative="1">
+      <w:start w:val="1"/>
+      <w:numFmt w:val="bullet"/>
+      <w:lvlText w:val=""/>
+      <w:lvlJc w:val="left"/>
+      <w:pPr>
+        <w:ind w:left="5748" w:hanging="360"/>
+      </w:pPr>
+      <w:rPr>
+        <w:rFonts w:ascii="Symbol" w:hAnsi="Symbol" w:hint="default"/>
+      </w:rPr>
+    </w:lvl>
+    <w:lvl w:ilvl="7" w:tplc="04150003" w:tentative="1">
+      <w:start w:val="1"/>
+      <w:numFmt w:val="bullet"/>
+      <w:lvlText w:val="o"/>
+      <w:lvlJc w:val="left"/>
+      <w:pPr>
+        <w:ind w:left="6468" w:hanging="360"/>
+      </w:pPr>
+      <w:rPr>
+        <w:rFonts w:ascii="Courier New" w:hAnsi="Courier New" w:cs="Courier New" w:hint="default"/>
+      </w:rPr>
+    </w:lvl>
+    <w:lvl w:ilvl="8" w:tplc="04150005" w:tentative="1">
+      <w:start w:val="1"/>
+      <w:numFmt w:val="bullet"/>
+      <w:lvlText w:val=""/>
+      <w:lvlJc w:val="left"/>
+      <w:pPr>
         <w:ind w:left="7188" w:hanging="360"/>
       </w:pPr>
       <w:rPr>
@@ -1639,10 +1649,13 @@
     </w:lvl>
   </w:abstractNum>
   <w:num w:numId="1" w16cid:durableId="1201433122">
-    <w:abstractNumId w:val="1"/>
+    <w:abstractNumId w:val="2"/>
   </w:num>
   <w:num w:numId="2" w16cid:durableId="1945073525">
     <w:abstractNumId w:val="0"/>
+  </w:num>
+  <w:num w:numId="3" w16cid:durableId="1391071921">
+    <w:abstractNumId w:val="1"/>
   </w:num>
 </w:numbering>
 </file>
@@ -2615,6 +2628,18 @@
       <w:rFonts w:asciiTheme="minorHAnsi" w:hAnsiTheme="minorHAnsi" w:cstheme="minorHAnsi"/>
     </w:rPr>
   </w:style>
+  <w:style w:type="character" w:styleId="Nierozpoznanawzmianka">
+    <w:name w:val="Unresolved Mention"/>
+    <w:basedOn w:val="Domylnaczcionkaakapitu"/>
+    <w:uiPriority w:val="99"/>
+    <w:semiHidden/>
+    <w:unhideWhenUsed/>
+    <w:rsid w:val="0053649C"/>
+    <w:rPr>
+      <w:color w:val="605E5C"/>
+      <w:shd w:val="clear" w:color="auto" w:fill="E1DFDD"/>
+    </w:rPr>
+  </w:style>
 </w:styles>
 </file>
 

</xml_diff>